<commit_message>
commit of MercTest Oct. 27, 2014
</commit_message>
<xml_diff>
--- a/src/documents/Loop__LOOP_Files/CH_CMS_03LMSP_a_My_Professional_Information3.docx
+++ b/src/documents/Loop__LOOP_Files/CH_CMS_03LMSP_a_My_Professional_Information3.docx
@@ -244,6 +244,17 @@
     </w:p>
     <w:p>
       <w:pPr>
+        <w:pStyle w:val="BodyText"/>
+        <w:rPr>
+          <w:rFonts w:ascii="Arial" w:hAnsi="Arial" w:cs="Arial"/>
+          <w:sz w:val="22"/>
+          <w:szCs w:val="22"/>
+          <w:lang w:val="en-US"/>
+        </w:rPr>
+      </w:pPr>
+    </w:p>
+    <w:p>
+      <w:pPr>
         <w:rPr>
           <w:rFonts w:ascii="Arial" w:hAnsi="Arial" w:cs="Arial"/>
           <w:sz w:val="22"/>
@@ -285,25 +296,7 @@
           <w:szCs w:val="22"/>
           <w:lang w:val="en-US" w:eastAsia="de-DE"/>
         </w:rPr>
-        <w:t>&lt;&lt;Account_Sfx_Nm_GLBL&gt;&gt; &lt;&lt;A</w:t>
-      </w:r>
-      <w:r>
-        <w:rPr>
-          <w:rFonts w:ascii="Arial" w:eastAsiaTheme="minorHAnsi" w:hAnsi="Arial" w:cs="Arial"/>
-          <w:sz w:val="22"/>
-          <w:szCs w:val="22"/>
-          <w:lang w:val="en-US" w:eastAsia="de-DE"/>
-        </w:rPr>
-        <w:t>c</w:t>
-      </w:r>
-      <w:r>
-        <w:rPr>
-          <w:rFonts w:ascii="Arial" w:eastAsiaTheme="minorHAnsi" w:hAnsi="Arial" w:cs="Arial"/>
-          <w:sz w:val="22"/>
-          <w:szCs w:val="22"/>
-          <w:lang w:val="en-US" w:eastAsia="de-DE"/>
-        </w:rPr>
-        <w:t>count_LastName&gt;&gt;,</w:t>
+        <w:t>&lt;&lt;Account_Sfx_Nm_GLBL&gt;&gt; &lt;&lt;Account_LastName&gt;&gt;,</w:t>
       </w:r>
     </w:p>
     <w:p>
@@ -560,10 +553,10 @@
       <w:pPr>
         <w:jc w:val="both"/>
         <w:rPr>
-          <w:rFonts w:ascii="Arial" w:eastAsiaTheme="minorHAnsi" w:hAnsi="Arial" w:cs="Arial"/>
-          <w:sz w:val="22"/>
-          <w:szCs w:val="22"/>
-          <w:lang w:val="de-DE" w:eastAsia="de-DE"/>
+          <w:rFonts w:ascii="Arial" w:hAnsi="Arial" w:cs="Arial"/>
+          <w:sz w:val="22"/>
+          <w:szCs w:val="22"/>
+          <w:lang w:val="de-DE"/>
         </w:rPr>
       </w:pPr>
     </w:p>
@@ -571,73 +564,30 @@
       <w:pPr>
         <w:jc w:val="both"/>
         <w:rPr>
-          <w:rFonts w:ascii="Arial" w:eastAsiaTheme="minorHAnsi" w:hAnsi="Arial" w:cs="Arial"/>
+          <w:rFonts w:ascii="Arial" w:hAnsi="Arial" w:cs="Arial"/>
+          <w:sz w:val="22"/>
+          <w:szCs w:val="22"/>
+          <w:lang w:val="de-DE"/>
+        </w:rPr>
+      </w:pPr>
+      <w:r>
+        <w:rPr>
+          <w:rFonts w:ascii="Arial" w:hAnsi="Arial" w:cs="Arial"/>
+          <w:sz w:val="22"/>
+          <w:szCs w:val="22"/>
+          <w:lang w:val="de-DE"/>
+        </w:rPr>
+        <w:t xml:space="preserve">Tel: </w:t>
+      </w:r>
+      <w:r>
+        <w:rPr>
+          <w:rFonts w:ascii="Arial" w:hAnsi="Arial" w:cs="Arial"/>
           <w:b/>
           <w:sz w:val="22"/>
           <w:szCs w:val="22"/>
-          <w:lang w:val="de-DE" w:eastAsia="de-DE"/>
-        </w:rPr>
-      </w:pPr>
-      <w:r>
-        <w:rPr>
-          <w:rFonts w:ascii="Arial" w:eastAsiaTheme="minorHAnsi" w:hAnsi="Arial" w:cs="Arial"/>
-          <w:sz w:val="22"/>
-          <w:szCs w:val="22"/>
-          <w:lang w:val="de-DE" w:eastAsia="de-DE"/>
-        </w:rPr>
-        <w:t xml:space="preserve">Email: </w:t>
-      </w:r>
-      <w:r>
-        <w:rPr>
-          <w:rFonts w:ascii="Arial" w:eastAsiaTheme="minorHAnsi" w:hAnsi="Arial" w:cs="Arial"/>
-          <w:b/>
-          <w:sz w:val="22"/>
-          <w:szCs w:val="22"/>
-          <w:lang w:val="de-DE" w:eastAsia="de-DE"/>
-        </w:rPr>
-        <w:t>lilly_schweiz_cms@lilly.com</w:t>
-      </w:r>
-    </w:p>
-    <w:p>
-      <w:pPr>
-        <w:jc w:val="both"/>
-        <w:rPr>
-          <w:rFonts w:ascii="Arial" w:eastAsiaTheme="minorHAnsi" w:hAnsi="Arial" w:cs="Arial"/>
-          <w:sz w:val="22"/>
-          <w:szCs w:val="22"/>
-          <w:lang w:val="de-DE" w:eastAsia="de-DE"/>
-        </w:rPr>
-      </w:pPr>
-    </w:p>
-    <w:p>
-      <w:pPr>
-        <w:jc w:val="both"/>
-        <w:rPr>
-          <w:rFonts w:ascii="Arial" w:eastAsiaTheme="minorHAnsi" w:hAnsi="Arial" w:cs="Arial"/>
-          <w:b/>
-          <w:sz w:val="22"/>
-          <w:szCs w:val="22"/>
-          <w:lang w:val="de-DE" w:eastAsia="de-DE"/>
-        </w:rPr>
-      </w:pPr>
-      <w:r>
-        <w:rPr>
-          <w:rFonts w:ascii="Arial" w:eastAsiaTheme="minorHAnsi" w:hAnsi="Arial" w:cs="Arial"/>
-          <w:sz w:val="22"/>
-          <w:szCs w:val="22"/>
-          <w:lang w:val="de-DE" w:eastAsia="de-DE"/>
-        </w:rPr>
-        <w:t>Fax:</w:t>
-      </w:r>
-      <w:r>
-        <w:rPr>
-          <w:rFonts w:ascii="Arial" w:eastAsiaTheme="minorHAnsi" w:hAnsi="Arial" w:cs="Arial"/>
-          <w:b/>
-          <w:sz w:val="22"/>
-          <w:szCs w:val="22"/>
-          <w:lang w:val="de-DE" w:eastAsia="de-DE"/>
-        </w:rPr>
-        <w:t xml:space="preserve"> +41 22 3060472</w:t>
+          <w:lang w:val="de-DE"/>
+        </w:rPr>
+        <w:t>+41 22 7614511</w:t>
       </w:r>
     </w:p>
     <w:p>
@@ -779,30 +729,31 @@
       <w:pPr>
         <w:jc w:val="both"/>
         <w:rPr>
-          <w:rFonts w:ascii="Arial" w:hAnsi="Arial" w:cs="Arial"/>
-          <w:sz w:val="22"/>
-          <w:szCs w:val="22"/>
-          <w:lang w:val="de-DE"/>
-        </w:rPr>
-      </w:pPr>
-      <w:r>
-        <w:rPr>
-          <w:rFonts w:ascii="Arial" w:hAnsi="Arial" w:cs="Arial"/>
-          <w:sz w:val="22"/>
-          <w:szCs w:val="22"/>
-          <w:lang w:val="de-DE"/>
-        </w:rPr>
-        <w:t xml:space="preserve">Tel: </w:t>
-      </w:r>
-      <w:r>
-        <w:rPr>
-          <w:rFonts w:ascii="Arial" w:hAnsi="Arial" w:cs="Arial"/>
+          <w:rFonts w:ascii="Arial" w:eastAsiaTheme="minorHAnsi" w:hAnsi="Arial" w:cs="Arial"/>
           <w:b/>
           <w:sz w:val="22"/>
           <w:szCs w:val="22"/>
-          <w:lang w:val="de-DE"/>
-        </w:rPr>
-        <w:t>+41 22 7614511</w:t>
+          <w:lang w:val="de-DE" w:eastAsia="de-DE"/>
+        </w:rPr>
+      </w:pPr>
+      <w:r>
+        <w:rPr>
+          <w:rFonts w:ascii="Arial" w:eastAsiaTheme="minorHAnsi" w:hAnsi="Arial" w:cs="Arial"/>
+          <w:sz w:val="22"/>
+          <w:szCs w:val="22"/>
+          <w:lang w:val="de-DE" w:eastAsia="de-DE"/>
+        </w:rPr>
+        <w:t>Fax:</w:t>
+      </w:r>
+      <w:r>
+        <w:rPr>
+          <w:rFonts w:ascii="Arial" w:eastAsiaTheme="minorHAnsi" w:hAnsi="Arial" w:cs="Arial"/>
+          <w:b/>
+          <w:sz w:val="22"/>
+          <w:szCs w:val="22"/>
+          <w:lang w:val="de-DE" w:eastAsia="de-DE"/>
+        </w:rPr>
+        <w:t xml:space="preserve"> +41 22 3060472</w:t>
       </w:r>
     </w:p>
     <w:p>
@@ -815,6 +766,25 @@
           <w:lang w:val="de-DE" w:eastAsia="de-DE"/>
         </w:rPr>
       </w:pPr>
+      <w:r>
+        <w:rPr>
+          <w:rFonts w:ascii="Arial" w:eastAsiaTheme="minorHAnsi" w:hAnsi="Arial" w:cs="Arial"/>
+          <w:sz w:val="22"/>
+          <w:szCs w:val="22"/>
+          <w:lang w:val="de-DE" w:eastAsia="de-DE"/>
+        </w:rPr>
+        <w:t xml:space="preserve">Email: </w:t>
+      </w:r>
+      <w:r>
+        <w:rPr>
+          <w:rFonts w:ascii="Arial" w:eastAsiaTheme="minorHAnsi" w:hAnsi="Arial" w:cs="Arial"/>
+          <w:b/>
+          <w:sz w:val="22"/>
+          <w:szCs w:val="22"/>
+          <w:lang w:val="de-DE" w:eastAsia="de-DE"/>
+        </w:rPr>
+        <w:t>lilly_schweiz_cms@lilly.com</w:t>
+      </w:r>
     </w:p>
     <w:p>
       <w:pPr>
@@ -1092,7 +1062,6 @@
           <w:rFonts w:ascii="Arial" w:hAnsi="Arial" w:cs="Arial"/>
           <w:sz w:val="22"/>
           <w:szCs w:val="22"/>
-          <w:lang w:val="da-DK"/>
         </w:rPr>
       </w:pPr>
     </w:p>
@@ -2594,7 +2563,7 @@
     <w:tbl>
       <w:tblPr>
         <w:tblStyle w:val="TableGrid"/>
-        <w:tblW w:w="8277" w:type="dxa"/>
+        <w:tblW w:w="0" w:type="auto"/>
         <w:tblInd w:w="709" w:type="dxa"/>
         <w:tblCellMar>
           <w:top w:w="28" w:type="dxa"/>
@@ -2604,18 +2573,16 @@
       </w:tblPr>
       <w:tblGrid>
         <w:gridCol w:w="469"/>
-        <w:gridCol w:w="585"/>
-        <w:gridCol w:w="7223"/>
+        <w:gridCol w:w="7808"/>
       </w:tblGrid>
       <w:tr>
         <w:trPr>
           <w:cantSplit/>
-          <w:trHeight w:val="1128"/>
+          <w:trHeight w:val="2063"/>
         </w:trPr>
         <w:tc>
           <w:tcPr>
-            <w:tcW w:w="1054" w:type="dxa"/>
-            <w:gridSpan w:val="2"/>
+            <w:tcW w:w="469" w:type="dxa"/>
             <w:tcBorders>
               <w:top w:val="nil"/>
               <w:left w:val="nil"/>
@@ -2656,23 +2623,7 @@
                 <w:sz w:val="22"/>
                 <w:szCs w:val="22"/>
               </w:rPr>
-              <w:instrText xml:space="preserve"> FOR</w:instrText>
-            </w:r>
-            <w:r>
-              <w:rPr>
-                <w:rFonts w:ascii="Arial" w:hAnsi="Arial" w:cs="Arial"/>
-                <w:sz w:val="22"/>
-                <w:szCs w:val="22"/>
-              </w:rPr>
-              <w:instrText>M</w:instrText>
-            </w:r>
-            <w:r>
-              <w:rPr>
-                <w:rFonts w:ascii="Arial" w:hAnsi="Arial" w:cs="Arial"/>
-                <w:sz w:val="22"/>
-                <w:szCs w:val="22"/>
-              </w:rPr>
-              <w:instrText xml:space="preserve">CHECKBOX </w:instrText>
+              <w:instrText xml:space="preserve"> FORMCHECKBOX </w:instrText>
             </w:r>
             <w:r>
               <w:rPr>
@@ -2701,7 +2652,7 @@
         </w:tc>
         <w:tc>
           <w:tcPr>
-            <w:tcW w:w="7223" w:type="dxa"/>
+            <w:tcW w:w="7808" w:type="dxa"/>
             <w:tcBorders>
               <w:top w:val="nil"/>
               <w:left w:val="nil"/>
@@ -2778,16 +2729,13 @@
           </w:p>
         </w:tc>
       </w:tr>
-      <w:bookmarkStart w:id="4" w:name="_GoBack"/>
       <w:tr>
         <w:trPr>
           <w:cantSplit/>
-          <w:trHeight w:val="1128"/>
         </w:trPr>
         <w:tc>
           <w:tcPr>
-            <w:tcW w:w="1054" w:type="dxa"/>
-            <w:gridSpan w:val="2"/>
+            <w:tcW w:w="469" w:type="dxa"/>
             <w:tcBorders>
               <w:top w:val="nil"/>
               <w:left w:val="nil"/>
@@ -2828,7 +2776,7 @@
                 <w:sz w:val="22"/>
                 <w:szCs w:val="22"/>
               </w:rPr>
-              <w:instrText xml:space="preserve"> FOR</w:instrText>
+              <w:instrText xml:space="preserve"> FORMCHECKBOX </w:instrText>
             </w:r>
             <w:r>
               <w:rPr>
@@ -2836,7 +2784,6 @@
                 <w:sz w:val="22"/>
                 <w:szCs w:val="22"/>
               </w:rPr>
-              <w:instrText>M</w:instrText>
             </w:r>
             <w:r>
               <w:rPr>
@@ -2844,7 +2791,7 @@
                 <w:sz w:val="22"/>
                 <w:szCs w:val="22"/>
               </w:rPr>
-              <w:instrText xml:space="preserve">CHECKBOX </w:instrText>
+              <w:fldChar w:fldCharType="separate"/>
             </w:r>
             <w:r>
               <w:rPr>
@@ -2852,29 +2799,13 @@
                 <w:sz w:val="22"/>
                 <w:szCs w:val="22"/>
               </w:rPr>
-            </w:r>
-            <w:r>
-              <w:rPr>
-                <w:rFonts w:ascii="Arial" w:hAnsi="Arial" w:cs="Arial"/>
-                <w:sz w:val="22"/>
-                <w:szCs w:val="22"/>
-              </w:rPr>
-              <w:fldChar w:fldCharType="separate"/>
-            </w:r>
-            <w:r>
-              <w:rPr>
-                <w:rFonts w:ascii="Arial" w:hAnsi="Arial" w:cs="Arial"/>
-                <w:sz w:val="22"/>
-                <w:szCs w:val="22"/>
-              </w:rPr>
               <w:fldChar w:fldCharType="end"/>
             </w:r>
-            <w:bookmarkEnd w:id="4"/>
           </w:p>
         </w:tc>
         <w:tc>
           <w:tcPr>
-            <w:tcW w:w="7223" w:type="dxa"/>
+            <w:tcW w:w="7808" w:type="dxa"/>
             <w:tcBorders>
               <w:top w:val="nil"/>
               <w:left w:val="nil"/>
@@ -2942,7 +2873,6 @@
         <w:tc>
           <w:tcPr>
             <w:tcW w:w="7808" w:type="dxa"/>
-            <w:gridSpan w:val="2"/>
             <w:tcBorders>
               <w:top w:val="nil"/>
               <w:left w:val="nil"/>
@@ -3071,7 +3001,6 @@
         <w:tc>
           <w:tcPr>
             <w:tcW w:w="7808" w:type="dxa"/>
-            <w:gridSpan w:val="2"/>
             <w:tcBorders>
               <w:top w:val="single" w:sz="4" w:space="0" w:color="auto"/>
               <w:left w:val="nil"/>
@@ -3119,7 +3048,6 @@
         <w:tc>
           <w:tcPr>
             <w:tcW w:w="7808" w:type="dxa"/>
-            <w:gridSpan w:val="2"/>
             <w:tcBorders>
               <w:top w:val="single" w:sz="4" w:space="0" w:color="auto"/>
               <w:left w:val="nil"/>
@@ -3265,6 +3193,7 @@
                 <w:sz w:val="22"/>
                 <w:szCs w:val="22"/>
               </w:rPr>
+              <w:lastRenderedPageBreak/>
             </w:r>
             <w:r>
               <w:rPr>
@@ -3311,6 +3240,7 @@
                 <w:szCs w:val="22"/>
                 <w:lang w:val="de-CH"/>
               </w:rPr>
+              <w:lastRenderedPageBreak/>
               <w:t>Ich selbst</w:t>
             </w:r>
           </w:p>
@@ -3385,6 +3315,7 @@
                 <w:sz w:val="22"/>
                 <w:szCs w:val="22"/>
               </w:rPr>
+              <w:lastRenderedPageBreak/>
               <w:fldChar w:fldCharType="begin">
                 <w:ffData>
                   <w:name w:val="Kontrollkästchen8"/>
@@ -3955,7 +3886,6 @@
                 <w:color w:val="000000"/>
                 <w:lang w:val="en-US" w:eastAsia="en-IE"/>
               </w:rPr>
-              <w:lastRenderedPageBreak/>
               <w:t>Adresse des Kontoinhabers</w:t>
             </w:r>
             <w:r>
@@ -4775,7 +4705,7 @@
           </w:ffData>
         </w:fldChar>
       </w:r>
-      <w:bookmarkStart w:id="5" w:name="Kontrollkästchen7"/>
+      <w:bookmarkStart w:id="4" w:name="Kontrollkästchen7"/>
       <w:r>
         <w:rPr>
           <w:rFonts w:ascii="Arial" w:hAnsi="Arial" w:cs="Arial"/>
@@ -4807,7 +4737,7 @@
         </w:rPr>
         <w:fldChar w:fldCharType="end"/>
       </w:r>
-      <w:bookmarkEnd w:id="5"/>
+      <w:bookmarkEnd w:id="4"/>
       <w:r>
         <w:rPr>
           <w:rFonts w:ascii="Arial" w:hAnsi="Arial" w:cs="Arial"/>
@@ -7186,6 +7116,8 @@
           <w:szCs w:val="22"/>
         </w:rPr>
       </w:pPr>
+      <w:bookmarkStart w:id="5" w:name="_GoBack"/>
+      <w:bookmarkEnd w:id="5"/>
       <w:r>
         <w:rPr>
           <w:rFonts w:ascii="Arial" w:hAnsi="Arial" w:cs="Arial"/>
@@ -12070,7 +12002,7 @@
   <w:tbl>
     <w:tblPr>
       <w:tblStyle w:val="TableGrid"/>
-      <w:tblW w:w="9747" w:type="dxa"/>
+      <w:tblW w:w="9322" w:type="dxa"/>
       <w:tblBorders>
         <w:top w:val="none" w:sz="0" w:space="0" w:color="auto"/>
         <w:left w:val="none" w:sz="0" w:space="0" w:color="auto"/>
@@ -12082,13 +12014,13 @@
       <w:tblLook w:val="04A0" w:firstRow="1" w:lastRow="0" w:firstColumn="1" w:lastColumn="0" w:noHBand="0" w:noVBand="1"/>
     </w:tblPr>
     <w:tblGrid>
-      <w:gridCol w:w="4490"/>
-      <w:gridCol w:w="5257"/>
+      <w:gridCol w:w="4493"/>
+      <w:gridCol w:w="4829"/>
     </w:tblGrid>
     <w:tr>
       <w:tc>
         <w:tcPr>
-          <w:tcW w:w="4490" w:type="dxa"/>
+          <w:tcW w:w="4493" w:type="dxa"/>
         </w:tcPr>
         <w:p>
           <w:pPr>
@@ -12108,148 +12040,63 @@
             <w:t>&lt;&lt;Meeting_MERC_Therapeutic_Area_MERC&gt;&gt;</w:t>
           </w:r>
         </w:p>
-        <w:p>
-          <w:pPr>
-            <w:pStyle w:val="Footer"/>
+      </w:tc>
+      <w:tc>
+        <w:tcPr>
+          <w:tcW w:w="4829" w:type="dxa"/>
+        </w:tcPr>
+        <w:sdt>
+          <w:sdtPr>
             <w:rPr>
               <w:rFonts w:ascii="Arial" w:hAnsi="Arial" w:cs="Arial"/>
               <w:sz w:val="18"/>
               <w:szCs w:val="18"/>
             </w:rPr>
-          </w:pPr>
-          <w:r>
-            <w:rPr>
-              <w:rFonts w:ascii="Arial" w:hAnsi="Arial" w:cs="Arial"/>
-              <w:sz w:val="18"/>
-              <w:szCs w:val="18"/>
-            </w:rPr>
-            <w:t>&lt;&lt;Account_Title_Desc_GLBL&gt;&gt;</w:t>
-          </w:r>
-          <w:r>
-            <w:rPr>
-              <w:rFonts w:ascii="Arial" w:hAnsi="Arial" w:cs="Arial"/>
-              <w:sz w:val="18"/>
-              <w:szCs w:val="18"/>
-            </w:rPr>
-            <w:t xml:space="preserve"> </w:t>
-          </w:r>
-          <w:r>
-            <w:rPr>
-              <w:rFonts w:ascii="Arial" w:hAnsi="Arial" w:cs="Arial"/>
-              <w:sz w:val="18"/>
-              <w:szCs w:val="18"/>
-            </w:rPr>
-            <w:t>&lt;&lt;A</w:t>
-          </w:r>
-          <w:r>
-            <w:rPr>
-              <w:rFonts w:ascii="Arial" w:hAnsi="Arial" w:cs="Arial"/>
-              <w:sz w:val="18"/>
-              <w:szCs w:val="18"/>
-            </w:rPr>
-            <w:t>c</w:t>
-          </w:r>
-          <w:r>
-            <w:rPr>
-              <w:rFonts w:ascii="Arial" w:hAnsi="Arial" w:cs="Arial"/>
-              <w:sz w:val="18"/>
-              <w:szCs w:val="18"/>
-            </w:rPr>
-            <w:t>count_LastName&gt;&gt; - &lt;&lt;Account_Cust_Id_GLBL&gt;&gt;</w:t>
-          </w:r>
-        </w:p>
-      </w:tc>
-      <w:tc>
-        <w:tcPr>
-          <w:tcW w:w="5257" w:type="dxa"/>
-        </w:tcPr>
-        <w:p>
-          <w:pPr>
-            <w:pStyle w:val="Footer"/>
-            <w:jc w:val="center"/>
-            <w:rPr>
-              <w:rFonts w:ascii="Arial" w:hAnsi="Arial" w:cs="Arial"/>
-              <w:sz w:val="18"/>
-              <w:szCs w:val="18"/>
-              <w:lang w:val="en-US"/>
-            </w:rPr>
-          </w:pPr>
-          <w:r>
-            <w:rPr>
-              <w:rFonts w:ascii="Arial" w:eastAsiaTheme="majorEastAsia" w:hAnsi="Arial" w:cs="Arial"/>
-              <w:sz w:val="18"/>
-              <w:szCs w:val="18"/>
-              <w:lang w:val="en-US"/>
-            </w:rPr>
-            <w:br/>
-            <w:t>S</w:t>
-          </w:r>
-          <w:r>
-            <w:rPr>
-              <w:rFonts w:ascii="Arial" w:eastAsiaTheme="majorEastAsia" w:hAnsi="Arial" w:cs="Arial"/>
-              <w:sz w:val="18"/>
-              <w:szCs w:val="18"/>
-              <w:lang w:val="en-US"/>
-            </w:rPr>
-            <w:t>eite</w:t>
-          </w:r>
-          <w:r>
-            <w:rPr>
-              <w:rFonts w:asciiTheme="majorHAnsi" w:eastAsiaTheme="majorEastAsia" w:hAnsiTheme="majorHAnsi" w:cstheme="majorBidi"/>
-              <w:sz w:val="28"/>
-              <w:szCs w:val="28"/>
-              <w:lang w:val="en-US"/>
-            </w:rPr>
-            <w:t xml:space="preserve"> </w:t>
-          </w:r>
-          <w:r>
-            <w:rPr>
-              <w:rFonts w:ascii="Arial" w:eastAsiaTheme="minorEastAsia" w:hAnsi="Arial" w:cs="Arial"/>
-              <w:sz w:val="18"/>
-              <w:szCs w:val="18"/>
-              <w:lang w:val="en-US"/>
-            </w:rPr>
-            <w:fldChar w:fldCharType="begin"/>
-          </w:r>
-          <w:r>
-            <w:rPr>
-              <w:rFonts w:ascii="Arial" w:hAnsi="Arial" w:cs="Arial"/>
-              <w:sz w:val="18"/>
-              <w:szCs w:val="18"/>
-              <w:lang w:val="en-US"/>
-            </w:rPr>
-            <w:instrText xml:space="preserve"> PAGE    \* MERGEFORMAT </w:instrText>
-          </w:r>
-          <w:r>
-            <w:rPr>
-              <w:rFonts w:ascii="Arial" w:eastAsiaTheme="minorEastAsia" w:hAnsi="Arial" w:cs="Arial"/>
-              <w:sz w:val="18"/>
-              <w:szCs w:val="18"/>
-              <w:lang w:val="en-US"/>
-            </w:rPr>
-            <w:fldChar w:fldCharType="separate"/>
-          </w:r>
-          <w:r>
-            <w:rPr>
-              <w:rFonts w:eastAsiaTheme="majorEastAsia" w:cs="Arial"/>
-              <w:noProof/>
-              <w:sz w:val="18"/>
-              <w:szCs w:val="18"/>
-              <w:lang w:val="en-US"/>
-            </w:rPr>
-            <w:t>2</w:t>
-          </w:r>
-          <w:r>
-            <w:rPr>
-              <w:rFonts w:ascii="Arial" w:eastAsiaTheme="majorEastAsia" w:hAnsi="Arial" w:cs="Arial"/>
-              <w:noProof/>
-              <w:sz w:val="18"/>
-              <w:szCs w:val="18"/>
-              <w:lang w:val="en-US"/>
-            </w:rPr>
-            <w:fldChar w:fldCharType="end"/>
-          </w:r>
-        </w:p>
+            <w:id w:val="772515909"/>
+            <w:docPartObj>
+              <w:docPartGallery w:val="Page Numbers (Top of Page)"/>
+              <w:docPartUnique/>
+            </w:docPartObj>
+          </w:sdtPr>
+          <w:sdtEndPr/>
+          <w:sdtContent>
+            <w:p>
+              <w:pPr>
+                <w:pStyle w:val="Footer"/>
+                <w:rPr>
+                  <w:rFonts w:ascii="Arial" w:hAnsi="Arial" w:cs="Arial"/>
+                  <w:sz w:val="18"/>
+                  <w:szCs w:val="18"/>
+                </w:rPr>
+              </w:pPr>
+              <w:r>
+                <w:rPr>
+                  <w:rFonts w:ascii="Arial" w:hAnsi="Arial" w:cs="Arial"/>
+                  <w:sz w:val="18"/>
+                  <w:szCs w:val="18"/>
+                </w:rPr>
+                <w:t>&lt;&lt;Account_Sfx_Nm_GLBL&gt;&gt;</w:t>
+              </w:r>
+              <w:r>
+                <w:rPr>
+                  <w:rFonts w:ascii="Arial" w:hAnsi="Arial" w:cs="Arial"/>
+                  <w:sz w:val="18"/>
+                  <w:szCs w:val="18"/>
+                </w:rPr>
+                <w:t xml:space="preserve"> </w:t>
+              </w:r>
+              <w:r>
+                <w:rPr>
+                  <w:rFonts w:ascii="Arial" w:hAnsi="Arial" w:cs="Arial"/>
+                  <w:sz w:val="18"/>
+                  <w:szCs w:val="18"/>
+                  <w:lang w:val="en-US"/>
+                </w:rPr>
+                <w:t>&lt;&lt;Account_LastName&gt;&gt; - &lt;&lt;Account_Cust_Id_GLBL&gt;&gt;</w:t>
+              </w:r>
+            </w:p>
+          </w:sdtContent>
+        </w:sdt>
       </w:tc>
     </w:tr>
   </w:tbl>
@@ -12266,7 +12113,7 @@
   <w:tbl>
     <w:tblPr>
       <w:tblStyle w:val="TableGrid"/>
-      <w:tblW w:w="9747" w:type="dxa"/>
+      <w:tblW w:w="9322" w:type="dxa"/>
       <w:tblBorders>
         <w:top w:val="none" w:sz="0" w:space="0" w:color="auto"/>
         <w:left w:val="none" w:sz="0" w:space="0" w:color="auto"/>
@@ -12278,13 +12125,13 @@
       <w:tblLook w:val="04A0" w:firstRow="1" w:lastRow="0" w:firstColumn="1" w:lastColumn="0" w:noHBand="0" w:noVBand="1"/>
     </w:tblPr>
     <w:tblGrid>
-      <w:gridCol w:w="4490"/>
-      <w:gridCol w:w="5257"/>
+      <w:gridCol w:w="4493"/>
+      <w:gridCol w:w="4829"/>
     </w:tblGrid>
     <w:tr>
       <w:tc>
         <w:tcPr>
-          <w:tcW w:w="4490" w:type="dxa"/>
+          <w:tcW w:w="4493" w:type="dxa"/>
         </w:tcPr>
         <w:p>
           <w:pPr>
@@ -12304,148 +12151,63 @@
             <w:t>&lt;&lt;Meeting_MERC_Therapeutic_Area_MERC&gt;&gt;</w:t>
           </w:r>
         </w:p>
-        <w:p>
-          <w:pPr>
-            <w:pStyle w:val="Footer"/>
+      </w:tc>
+      <w:tc>
+        <w:tcPr>
+          <w:tcW w:w="4829" w:type="dxa"/>
+        </w:tcPr>
+        <w:sdt>
+          <w:sdtPr>
             <w:rPr>
               <w:rFonts w:ascii="Arial" w:hAnsi="Arial" w:cs="Arial"/>
               <w:sz w:val="18"/>
               <w:szCs w:val="18"/>
             </w:rPr>
-          </w:pPr>
-          <w:r>
-            <w:rPr>
-              <w:rFonts w:ascii="Arial" w:hAnsi="Arial" w:cs="Arial"/>
-              <w:sz w:val="18"/>
-              <w:szCs w:val="18"/>
-            </w:rPr>
-            <w:t>&lt;&lt;Account_Title_Desc_GLBL&gt;&gt;</w:t>
-          </w:r>
-          <w:r>
-            <w:rPr>
-              <w:rFonts w:ascii="Arial" w:hAnsi="Arial" w:cs="Arial"/>
-              <w:sz w:val="18"/>
-              <w:szCs w:val="18"/>
-            </w:rPr>
-            <w:t xml:space="preserve"> </w:t>
-          </w:r>
-          <w:r>
-            <w:rPr>
-              <w:rFonts w:ascii="Arial" w:hAnsi="Arial" w:cs="Arial"/>
-              <w:sz w:val="18"/>
-              <w:szCs w:val="18"/>
-            </w:rPr>
-            <w:t>&lt;&lt;A</w:t>
-          </w:r>
-          <w:r>
-            <w:rPr>
-              <w:rFonts w:ascii="Arial" w:hAnsi="Arial" w:cs="Arial"/>
-              <w:sz w:val="18"/>
-              <w:szCs w:val="18"/>
-            </w:rPr>
-            <w:t>c</w:t>
-          </w:r>
-          <w:r>
-            <w:rPr>
-              <w:rFonts w:ascii="Arial" w:hAnsi="Arial" w:cs="Arial"/>
-              <w:sz w:val="18"/>
-              <w:szCs w:val="18"/>
-            </w:rPr>
-            <w:t>count_LastName&gt;&gt; - &lt;&lt;Account_Cust_Id_GLBL&gt;&gt;</w:t>
-          </w:r>
-        </w:p>
-      </w:tc>
-      <w:tc>
-        <w:tcPr>
-          <w:tcW w:w="5257" w:type="dxa"/>
-        </w:tcPr>
-        <w:p>
-          <w:pPr>
-            <w:pStyle w:val="Footer"/>
-            <w:jc w:val="center"/>
-            <w:rPr>
-              <w:rFonts w:ascii="Arial" w:hAnsi="Arial" w:cs="Arial"/>
-              <w:sz w:val="18"/>
-              <w:szCs w:val="18"/>
-              <w:lang w:val="en-US"/>
-            </w:rPr>
-          </w:pPr>
-          <w:r>
-            <w:rPr>
-              <w:rFonts w:ascii="Arial" w:eastAsiaTheme="majorEastAsia" w:hAnsi="Arial" w:cs="Arial"/>
-              <w:sz w:val="18"/>
-              <w:szCs w:val="18"/>
-              <w:lang w:val="en-US"/>
-            </w:rPr>
-            <w:br/>
-            <w:t>S</w:t>
-          </w:r>
-          <w:r>
-            <w:rPr>
-              <w:rFonts w:ascii="Arial" w:eastAsiaTheme="majorEastAsia" w:hAnsi="Arial" w:cs="Arial"/>
-              <w:sz w:val="18"/>
-              <w:szCs w:val="18"/>
-              <w:lang w:val="en-US"/>
-            </w:rPr>
-            <w:t>eite</w:t>
-          </w:r>
-          <w:r>
-            <w:rPr>
-              <w:rFonts w:asciiTheme="majorHAnsi" w:eastAsiaTheme="majorEastAsia" w:hAnsiTheme="majorHAnsi" w:cstheme="majorBidi"/>
-              <w:sz w:val="28"/>
-              <w:szCs w:val="28"/>
-              <w:lang w:val="en-US"/>
-            </w:rPr>
-            <w:t xml:space="preserve"> </w:t>
-          </w:r>
-          <w:r>
-            <w:rPr>
-              <w:rFonts w:ascii="Arial" w:eastAsiaTheme="minorEastAsia" w:hAnsi="Arial" w:cs="Arial"/>
-              <w:sz w:val="18"/>
-              <w:szCs w:val="18"/>
-              <w:lang w:val="en-US"/>
-            </w:rPr>
-            <w:fldChar w:fldCharType="begin"/>
-          </w:r>
-          <w:r>
-            <w:rPr>
-              <w:rFonts w:ascii="Arial" w:hAnsi="Arial" w:cs="Arial"/>
-              <w:sz w:val="18"/>
-              <w:szCs w:val="18"/>
-              <w:lang w:val="en-US"/>
-            </w:rPr>
-            <w:instrText xml:space="preserve"> PAGE    \* MERGEFORMAT </w:instrText>
-          </w:r>
-          <w:r>
-            <w:rPr>
-              <w:rFonts w:ascii="Arial" w:eastAsiaTheme="minorEastAsia" w:hAnsi="Arial" w:cs="Arial"/>
-              <w:sz w:val="18"/>
-              <w:szCs w:val="18"/>
-              <w:lang w:val="en-US"/>
-            </w:rPr>
-            <w:fldChar w:fldCharType="separate"/>
-          </w:r>
-          <w:r>
-            <w:rPr>
-              <w:rFonts w:eastAsiaTheme="majorEastAsia" w:cs="Arial"/>
-              <w:noProof/>
-              <w:sz w:val="18"/>
-              <w:szCs w:val="18"/>
-              <w:lang w:val="en-US"/>
-            </w:rPr>
-            <w:t>1</w:t>
-          </w:r>
-          <w:r>
-            <w:rPr>
-              <w:rFonts w:ascii="Arial" w:eastAsiaTheme="majorEastAsia" w:hAnsi="Arial" w:cs="Arial"/>
-              <w:noProof/>
-              <w:sz w:val="18"/>
-              <w:szCs w:val="18"/>
-              <w:lang w:val="en-US"/>
-            </w:rPr>
-            <w:fldChar w:fldCharType="end"/>
-          </w:r>
-        </w:p>
+            <w:id w:val="-1177890493"/>
+            <w:docPartObj>
+              <w:docPartGallery w:val="Page Numbers (Top of Page)"/>
+              <w:docPartUnique/>
+            </w:docPartObj>
+          </w:sdtPr>
+          <w:sdtEndPr/>
+          <w:sdtContent>
+            <w:p>
+              <w:pPr>
+                <w:pStyle w:val="Footer"/>
+                <w:rPr>
+                  <w:rFonts w:ascii="Arial" w:hAnsi="Arial" w:cs="Arial"/>
+                  <w:sz w:val="18"/>
+                  <w:szCs w:val="18"/>
+                </w:rPr>
+              </w:pPr>
+              <w:r>
+                <w:rPr>
+                  <w:rFonts w:ascii="Arial" w:hAnsi="Arial" w:cs="Arial"/>
+                  <w:sz w:val="18"/>
+                  <w:szCs w:val="18"/>
+                </w:rPr>
+                <w:t>&lt;&lt;Account_Sfx_Nm_GLBL&gt;&gt;</w:t>
+              </w:r>
+              <w:r>
+                <w:rPr>
+                  <w:rFonts w:ascii="Arial" w:hAnsi="Arial" w:cs="Arial"/>
+                  <w:sz w:val="18"/>
+                  <w:szCs w:val="18"/>
+                </w:rPr>
+                <w:t xml:space="preserve"> </w:t>
+              </w:r>
+              <w:r>
+                <w:rPr>
+                  <w:rFonts w:ascii="Arial" w:hAnsi="Arial" w:cs="Arial"/>
+                  <w:sz w:val="18"/>
+                  <w:szCs w:val="18"/>
+                  <w:lang w:val="en-US"/>
+                </w:rPr>
+                <w:t>&lt;&lt;Account_LastName&gt;&gt; - &lt;&lt;Account_Cust_Id_GLBL&gt;&gt;</w:t>
+              </w:r>
+            </w:p>
+          </w:sdtContent>
+        </w:sdt>
       </w:tc>
     </w:tr>
   </w:tbl>
@@ -12686,6 +12448,7 @@
                       <w:txbxContent>
                         <w:p>
                           <w:pPr>
+                            <w:spacing w:after="160"/>
                             <w:rPr>
                               <w:rFonts w:ascii="DIN-Bold" w:hAnsi="DIN-Bold"/>
                             </w:rPr>
@@ -12814,6 +12577,7 @@
                 <w:txbxContent>
                   <w:p>
                     <w:pPr>
+                      <w:spacing w:after="160"/>
                       <w:rPr>
                         <w:rFonts w:ascii="DIN-Bold" w:hAnsi="DIN-Bold"/>
                       </w:rPr>
@@ -14518,7 +14282,7 @@
     <w:lsdException w:name="Subtitle" w:semiHidden="0" w:uiPriority="11" w:unhideWhenUsed="0" w:qFormat="1"/>
     <w:lsdException w:name="Strong" w:semiHidden="0" w:uiPriority="22" w:unhideWhenUsed="0" w:qFormat="1"/>
     <w:lsdException w:name="Emphasis" w:semiHidden="0" w:uiPriority="20" w:unhideWhenUsed="0" w:qFormat="1"/>
-    <w:lsdException w:name="Table Grid" w:semiHidden="0" w:uiPriority="0" w:unhideWhenUsed="0"/>
+    <w:lsdException w:name="Table Grid" w:semiHidden="0" w:uiPriority="59" w:unhideWhenUsed="0"/>
     <w:lsdException w:name="Placeholder Text" w:unhideWhenUsed="0"/>
     <w:lsdException w:name="No Spacing" w:semiHidden="0" w:uiPriority="1" w:unhideWhenUsed="0" w:qFormat="1"/>
     <w:lsdException w:name="Light Shading" w:semiHidden="0" w:uiPriority="60" w:unhideWhenUsed="0"/>
@@ -15047,6 +14811,7 @@
   <w:style w:type="table" w:styleId="TableGrid">
     <w:name w:val="Table Grid"/>
     <w:basedOn w:val="TableNormal"/>
+    <w:uiPriority w:val="59"/>
     <w:rsid w:val="00A47190"/>
     <w:rPr>
       <w:lang w:val="de-DE" w:eastAsia="de-DE"/>
@@ -15439,7 +15204,7 @@
     <w:lsdException w:name="Subtitle" w:semiHidden="0" w:uiPriority="11" w:unhideWhenUsed="0" w:qFormat="1"/>
     <w:lsdException w:name="Strong" w:semiHidden="0" w:uiPriority="22" w:unhideWhenUsed="0" w:qFormat="1"/>
     <w:lsdException w:name="Emphasis" w:semiHidden="0" w:uiPriority="20" w:unhideWhenUsed="0" w:qFormat="1"/>
-    <w:lsdException w:name="Table Grid" w:semiHidden="0" w:uiPriority="0" w:unhideWhenUsed="0"/>
+    <w:lsdException w:name="Table Grid" w:semiHidden="0" w:uiPriority="59" w:unhideWhenUsed="0"/>
     <w:lsdException w:name="Placeholder Text" w:unhideWhenUsed="0"/>
     <w:lsdException w:name="No Spacing" w:semiHidden="0" w:uiPriority="1" w:unhideWhenUsed="0" w:qFormat="1"/>
     <w:lsdException w:name="Light Shading" w:semiHidden="0" w:uiPriority="60" w:unhideWhenUsed="0"/>
@@ -15968,6 +15733,7 @@
   <w:style w:type="table" w:styleId="TableGrid">
     <w:name w:val="Table Grid"/>
     <w:basedOn w:val="TableNormal"/>
+    <w:uiPriority w:val="59"/>
     <w:rsid w:val="00A47190"/>
     <w:rPr>
       <w:lang w:val="de-DE" w:eastAsia="de-DE"/>
@@ -16619,6 +16385,7 @@
 <p:properties xmlns:p="http://schemas.microsoft.com/office/2006/metadata/properties" xmlns:xsi="http://www.w3.org/2001/XMLSchema-instance" xmlns:pc="http://schemas.microsoft.com/office/infopath/2007/PartnerControls">
   <documentManagement>
     <TaxCatchAll xmlns="33648e8c-5399-4ce0-994e-2f4ddb1c4614">
+      <Value>3</Value>
       <Value>2</Value>
       <Value>1</Value>
     </TaxCatchAll>
@@ -16828,5 +16595,5 @@
 </file>
 
 <file path=customXml/itemProps5.xml><?xml version="1.0" encoding="utf-8"?>
-<ds:datastoreItem xmlns:ds="http://schemas.openxmlformats.org/officeDocument/2006/customXml" ds:itemID="{D0FC42B9-F692-4C67-A25C-428E75D25957}"/>
+<ds:datastoreItem xmlns:ds="http://schemas.openxmlformats.org/officeDocument/2006/customXml" ds:itemID="{AF80DE2F-C482-4A90-9417-A06F4DF5E161}"/>
 </file>
</xml_diff>